<commit_message>
correcao de erro 2.0
</commit_message>
<xml_diff>
--- a/documentos/contrato_compra_venda.docx
+++ b/documentos/contrato_compra_venda.docx
@@ -77,7 +77,7 @@
         </w:rPr>
       </w:pPr>
       <w:r>
-        <w:t>Vendedor: joao, brasileiro, solteiro, programador  portador(a) do CPF nº 12795059401, residente e domiciliado na rua Sol Poente, Pará</w:t>
+        <w:t>Vendedor: joao, brasileiro, solteiro, programador  portador(a) do CPF nº 12795059401, residente e domiciliado na rua principal, pitanga da estrada, mamanguape-PB</w:t>
       </w:r>
     </w:p>
     <w:p>
@@ -98,7 +98,7 @@
         </w:rPr>
       </w:pPr>
       <w:r>
-        <w:t>Comprador: josenildo , [nacionalidade_comprador], casado, operador portador(a) do CPF nº 91666899453, residente e domiciliado na [endereco_comprador]</w:t>
+        <w:t>Comprador: josenildo , [nacionalidade_comprador], casado, operador portador(a) do CPF nº 91666899453, residente e domiciliado na rua Sol Poente, Pará</w:t>
       </w:r>
     </w:p>
     <w:p>

</xml_diff>